<commit_message>
Textual explaination about strategy and iteratoe patterns added
</commit_message>
<xml_diff>
--- a/assignment3 archtectural-imporvements/Documentation/Selected design templates.docx
+++ b/assignment3 archtectural-imporvements/Documentation/Selected design templates.docx
@@ -30,10 +30,19 @@
         <w:bidi w:val="0"/>
       </w:pPr>
       <w:r>
-        <w:t xml:space="preserve">Adapter – The adapted pattern is used in order to bridge two legacy components </w:t>
-      </w:r>
-      <w:r>
-        <w:t>that were not originally linked. Nonetheless the bridging logic is feasible. The recommended way of implementing it is in a different component named 'adapter'.</w:t>
+        <w:t>Iterator</w:t>
+      </w:r>
+      <w:r>
+        <w:t xml:space="preserve"> – The </w:t>
+      </w:r>
+      <w:r>
+        <w:t>iterator</w:t>
+      </w:r>
+      <w:r>
+        <w:t xml:space="preserve"> </w:t>
+      </w:r>
+      <w:r>
+        <w:t>design pattern is used in order to promote reusability, extensibility, maintainability and modularity of iterating trough a specific collection. It does so by defining a scanning algorithm rather than supplying the actual data structure.</w:t>
       </w:r>
     </w:p>
     <w:p>
@@ -43,28 +52,38 @@
         <w:ind w:left="1080"/>
       </w:pPr>
       <w:r>
-        <w:t xml:space="preserve">In the current project the 2 adapters were made using a similar logic : FormattedPage, FormattedAlbum. </w:t>
-      </w:r>
-      <w:r>
-        <w:t xml:space="preserve">Those components compose a Page object and an Album object respectively. </w:t>
-      </w:r>
-      <w:r>
-        <w:t xml:space="preserve">They only alter the original classes' ToString method so it will be more human readable and suit the ListBox UI. </w:t>
-      </w:r>
-      <w:r>
-        <w:t>Therefore it is considered a use of the adapter design pattern.</w:t>
-      </w:r>
-    </w:p>
-    <w:p>
-      <w:pPr>
-        <w:pStyle w:val="a3"/>
-        <w:bidi w:val="0"/>
-      </w:pPr>
-    </w:p>
-    <w:p>
-      <w:pPr>
-        <w:pStyle w:val="a3"/>
-        <w:bidi w:val="0"/>
+        <w:t xml:space="preserve">In the current project a simple txt file (written in csv format) was used as the cities' data base. </w:t>
+      </w:r>
+      <w:r>
+        <w:t>As such it is highly recommended to supply an iterator in order to scan the data-base (especially since the only use of it i</w:t>
+      </w:r>
+      <w:r>
+        <w:t>s for searching a specific city</w:t>
+      </w:r>
+      <w:r>
+        <w:t>).</w:t>
+      </w:r>
+      <w:r>
+        <w:t>This the scanning logic is aggregated in one component and the city class is decoupled from it.</w:t>
+      </w:r>
+      <w:r>
+        <w:t xml:space="preserve"> Also, performance is dramatically improved since searching in a large is no longer </w:t>
+      </w:r>
+      <w:r>
+        <w:t xml:space="preserve">requiring the creation of </w:t>
+      </w:r>
+      <w:r>
+        <w:t>all cities.</w:t>
+      </w:r>
+      <w:r>
+        <w:t xml:space="preserve"> This structure institutes an infrastructure for the second pattern – strategy. </w:t>
+      </w:r>
+    </w:p>
+    <w:p>
+      <w:pPr>
+        <w:pStyle w:val="a3"/>
+        <w:bidi w:val="0"/>
+        <w:ind w:left="1080"/>
       </w:pPr>
     </w:p>
     <w:p>
@@ -77,13 +96,25 @@
         <w:bidi w:val="0"/>
       </w:pPr>
       <w:r>
-        <w:t xml:space="preserve">Builder – The builder pattern is a method to build complex objects with a comfortable configuration interface. In this way replacing and reusing both the interface </w:t>
-      </w:r>
-      <w:r>
-        <w:t>and</w:t>
-      </w:r>
-      <w:r>
-        <w:t xml:space="preserve"> the building component is easy by comparison. </w:t>
+        <w:t xml:space="preserve">Strategy – The strategy design pattern is used </w:t>
+      </w:r>
+      <w:r>
+        <w:t>in order to modify a specific selected part in an overall none-</w:t>
+      </w:r>
+      <w:r>
+        <w:t>modifiable</w:t>
+      </w:r>
+      <w:r>
+        <w:t xml:space="preserve"> component. </w:t>
+      </w:r>
+      <w:r>
+        <w:t>As such it allow to reuse a specific logic in different context. The modifiable part is stored in a different class or in a different function pointer (if supported by the language)</w:t>
+      </w:r>
+      <w:r>
+        <w:t xml:space="preserve"> and can be swapp</w:t>
+      </w:r>
+      <w:r>
+        <w:t>ed upon need or even in runtime.</w:t>
       </w:r>
     </w:p>
     <w:p>
@@ -93,58 +124,13 @@
         <w:ind w:left="1080"/>
       </w:pPr>
       <w:r>
-        <w:t xml:space="preserve">In the current project it will be used in order to create the </w:t>
-      </w:r>
-      <w:r>
-        <w:t>'</w:t>
-      </w:r>
-      <w:r>
-        <w:t>UserAverageableDetails</w:t>
-      </w:r>
-      <w:r>
-        <w:t xml:space="preserve">' </w:t>
-      </w:r>
-      <w:r>
-        <w:t>object</w:t>
-      </w:r>
-      <w:r>
-        <w:t>s</w:t>
-      </w:r>
-      <w:r>
-        <w:t xml:space="preserve"> (also the builder component)</w:t>
-      </w:r>
-      <w:r>
-        <w:t xml:space="preserve"> using the 'Averageizer' object. </w:t>
+        <w:t>In the app it was implemented in order to regulate parsing format. As mentioned in the iterator design pattern, the app used a csv format. Thus the parsing logic was implemented to suit those needs.</w:t>
       </w:r>
       <w:r>
         <w:t xml:space="preserve"> </w:t>
       </w:r>
       <w:r>
-        <w:t>This usage is correct since</w:t>
-      </w:r>
-      <w:r>
-        <w:t xml:space="preserve"> '</w:t>
-      </w:r>
-      <w:r>
-        <w:t>averageable details</w:t>
-      </w:r>
-      <w:r>
-        <w:t>'</w:t>
-      </w:r>
-      <w:r>
-        <w:t xml:space="preserve"> is not a coherent definition and could be easily expanded, diminished or altered in the future.</w:t>
-      </w:r>
-      <w:r>
-        <w:t xml:space="preserve"> This may suggest that in the future that the class structure will be changed. For example</w:t>
-      </w:r>
-      <w:r>
-        <w:t>,</w:t>
-      </w:r>
-      <w:r>
-        <w:t xml:space="preserve"> </w:t>
-      </w:r>
-      <w:r>
-        <w:t xml:space="preserve">a user's favorite musical genre can be considered as 'avereageable': </w:t>
+        <w:t>Nonetheless changing the format to a JSON or XML is certainly a feasible situation as the system grow.</w:t>
       </w:r>
     </w:p>
     <w:p>
@@ -154,16 +140,7 @@
         <w:ind w:left="1080"/>
       </w:pPr>
       <w:r>
-        <w:t>MusicAverage(</w:t>
-      </w:r>
-      <w:r>
-        <w:rPr>
-          <w:rFonts w:hint="cs"/>
-        </w:rPr>
-        <w:t>S</w:t>
-      </w:r>
-      <w:r>
-        <w:t>oulMusic , Jazz) = Funk.</w:t>
+        <w:t xml:space="preserve">Therefore the parsing mechanism is aggregated in a separate class – CsvParser. </w:t>
       </w:r>
     </w:p>
     <w:p>
@@ -173,22 +150,31 @@
         <w:ind w:left="1080"/>
       </w:pPr>
       <w:r>
-        <w:t xml:space="preserve">At this point it is worth </w:t>
-      </w:r>
-      <w:r>
-        <w:t>considering a</w:t>
-      </w:r>
-      <w:r>
-        <w:t xml:space="preserve"> </w:t>
-      </w:r>
-      <w:r>
-        <w:t>replace</w:t>
-      </w:r>
-      <w:r>
-        <w:t xml:space="preserve">ment of </w:t>
-      </w:r>
-      <w:r>
-        <w:t>the Builder component.</w:t>
+        <w:t xml:space="preserve">Nevertheless the </w:t>
+      </w:r>
+      <w:r>
+        <w:t>entity who uses</w:t>
+      </w:r>
+      <w:r>
+        <w:t xml:space="preserve"> the CsvParser knows it as an interface IParser rather than a class. </w:t>
+      </w:r>
+      <w:r>
+        <w:t xml:space="preserve">This makes the format switching t </w:t>
+      </w:r>
+      <w:r>
+        <w:t>in the future</w:t>
+      </w:r>
+      <w:r>
+        <w:t xml:space="preserve"> highly </w:t>
+      </w:r>
+      <w:r>
+        <w:t>conve</w:t>
+      </w:r>
+      <w:r>
+        <w:t>nient</w:t>
+      </w:r>
+      <w:r>
+        <w:t>.</w:t>
       </w:r>
     </w:p>
     <w:p>
@@ -196,18 +182,6 @@
         <w:pStyle w:val="a3"/>
         <w:bidi w:val="0"/>
         <w:ind w:left="1080"/>
-      </w:pPr>
-      <w:r>
-        <w:t>Also, the composer may be altered, for instance the 'ClosestCity' property may be calculated in a different way rather than a simple aerial average.</w:t>
-      </w:r>
-    </w:p>
-    <w:p>
-      <w:pPr>
-        <w:pStyle w:val="a3"/>
-        <w:bidi w:val="0"/>
-        <w:rPr>
-          <w:rtl/>
-        </w:rPr>
       </w:pPr>
     </w:p>
     <w:p>
@@ -220,22 +194,7 @@
         <w:bidi w:val="0"/>
       </w:pPr>
       <w:r>
-        <w:t xml:space="preserve">Singleton – The Singleton pattern assert the </w:t>
-      </w:r>
-      <w:r>
-        <w:t>existence</w:t>
-      </w:r>
-      <w:r>
-        <w:t xml:space="preserve"> of no more than one instance of a specific type.</w:t>
-      </w:r>
-      <w:r>
-        <w:t xml:space="preserve"> In this way it </w:t>
-      </w:r>
-      <w:r>
-        <w:t>prevents</w:t>
-      </w:r>
-      <w:r>
-        <w:t xml:space="preserve"> potential bugs and security problems.</w:t>
+        <w:t xml:space="preserve">Decorator - </w:t>
       </w:r>
     </w:p>
     <w:p>
@@ -244,27 +203,13 @@
         <w:bidi w:val="0"/>
         <w:ind w:left="1080"/>
       </w:pPr>
-      <w:r>
-        <w:t>In the current project the cities data-base was created in a separate file as a singleton</w:t>
-      </w:r>
-      <w:r>
-        <w:t>- the 'CitiesDataBase' class</w:t>
-      </w:r>
-      <w:r>
-        <w:t xml:space="preserve">. This creation method is highly important since the cities supposed to have a unique instance </w:t>
-      </w:r>
-      <w:r>
-        <w:t>with unique details</w:t>
-      </w:r>
-      <w:r>
-        <w:t xml:space="preserve">. Thus a single source of truth paradigm is applied. </w:t>
-      </w:r>
-      <w:r>
-        <w:t>Unintentionally this separation into a different component also applied another design pattern – the Façade.</w:t>
-      </w:r>
-      <w:r>
-        <w:t xml:space="preserve"> </w:t>
-      </w:r>
+    </w:p>
+    <w:p>
+      <w:pPr>
+        <w:pStyle w:val="a3"/>
+        <w:bidi w:val="0"/>
+        <w:ind w:left="1080"/>
+      </w:pPr>
     </w:p>
     <w:sectPr>
       <w:pgSz w:w="11906" w:h="16838"/>

</xml_diff>

<commit_message>
Documentation updated with decorator pattern
</commit_message>
<xml_diff>
--- a/assignment3 archtectural-imporvements/Documentation/Selected design templates.docx
+++ b/assignment3 archtectural-imporvements/Documentation/Selected design templates.docx
@@ -194,7 +194,35 @@
         <w:bidi w:val="0"/>
       </w:pPr>
       <w:r>
-        <w:t xml:space="preserve">Decorator - </w:t>
+        <w:t xml:space="preserve">Decorator </w:t>
+      </w:r>
+      <w:r>
+        <w:t>–</w:t>
+      </w:r>
+      <w:r>
+        <w:t xml:space="preserve"> </w:t>
+      </w:r>
+      <w:r>
+        <w:t>the decorator design pattern is used in order to create different combinations of multiple functionalities in the same polymorphic family</w:t>
+      </w:r>
+      <w:r>
+        <w:t xml:space="preserve"> </w:t>
+      </w:r>
+      <w:r>
+        <w:t>.</w:t>
+      </w:r>
+      <w:r>
+        <w:t>This pattern uses a 'Core Decorator' which is essentially the most basic implementation - no functionality at all or basic functionality. The core decorator can be 'decorated' with other decorators and have different uses upon choice.</w:t>
+      </w:r>
+    </w:p>
+    <w:p>
+      <w:pPr>
+        <w:pStyle w:val="a3"/>
+        <w:bidi w:val="0"/>
+        <w:ind w:left="1080"/>
+      </w:pPr>
+      <w:r>
+        <w:t>In the current project the pattern used for presenting the user's 'card' i.e. his or her basic information, similarly to an ID card. In this way adding or removing more details in the future is way more flexible.</w:t>
       </w:r>
     </w:p>
     <w:p>

</xml_diff>